<commit_message>
Cambios en el doc de manual de uso
</commit_message>
<xml_diff>
--- a/docs/manual_uso.docx
+++ b/docs/manual_uso.docx
@@ -13,6 +13,9 @@
       <w:sdtContent>
         <w:p>
           <w:r>
+            <w:rPr>
+              <w:noProof/>
+            </w:rPr>
             <mc:AlternateContent>
               <mc:Choice Requires="wpg">
                 <w:drawing>
@@ -278,6 +281,9 @@
             </mc:AlternateContent>
           </w:r>
           <w:r>
+            <w:rPr>
+              <w:noProof/>
+            </w:rPr>
             <mc:AlternateContent>
               <mc:Choice Requires="wps">
                 <w:drawing>
@@ -515,6 +521,9 @@
             </mc:AlternateContent>
           </w:r>
           <w:r>
+            <w:rPr>
+              <w:noProof/>
+            </w:rPr>
             <mc:AlternateContent>
               <mc:Choice Requires="wps">
                 <w:drawing>
@@ -605,25 +614,7 @@
                                         <w:sz w:val="64"/>
                                         <w:szCs w:val="64"/>
                                       </w:rPr>
-                                      <w:t>MANUAL DE USUARIO</w:t>
-                                    </w:r>
-                                    <w:r>
-                                      <w:rPr>
-                                        <w:caps/>
-                                        <w:color w:val="156082" w:themeColor="accent1"/>
-                                        <w:sz w:val="64"/>
-                                        <w:szCs w:val="64"/>
-                                      </w:rPr>
-                                      <w:t xml:space="preserve"> </w:t>
-                                    </w:r>
-                                    <w:r>
-                                      <w:rPr>
-                                        <w:caps/>
-                                        <w:color w:val="156082" w:themeColor="accent1"/>
-                                        <w:sz w:val="64"/>
-                                        <w:szCs w:val="64"/>
-                                      </w:rPr>
-                                      <w:t>FEGAPP</w:t>
+                                      <w:t>MANUAL DE USUARIO FEGAPP</w:t>
                                     </w:r>
                                   </w:sdtContent>
                                 </w:sdt>
@@ -740,6 +731,9 @@
         </w:p>
         <w:p>
           <w:r>
+            <w:rPr>
+              <w:noProof/>
+            </w:rPr>
             <w:drawing>
               <wp:anchor distT="0" distB="0" distL="114300" distR="114300" simplePos="0" relativeHeight="251665408" behindDoc="0" locked="0" layoutInCell="1" allowOverlap="1" wp14:anchorId="51FC88E8" wp14:editId="035FA95C">
                 <wp:simplePos x="0" y="0"/>
@@ -814,6 +808,9 @@
             </w:drawing>
           </w:r>
           <w:r>
+            <w:rPr>
+              <w:noProof/>
+            </w:rPr>
             <w:drawing>
               <wp:anchor distT="0" distB="0" distL="114300" distR="114300" simplePos="0" relativeHeight="251664384" behindDoc="0" locked="0" layoutInCell="1" allowOverlap="1" wp14:anchorId="56A9ADE3" wp14:editId="27390A7D">
                 <wp:simplePos x="0" y="0"/>
@@ -873,6 +870,9 @@
             </w:drawing>
           </w:r>
           <w:r>
+            <w:rPr>
+              <w:noProof/>
+            </w:rPr>
             <w:drawing>
               <wp:anchor distT="0" distB="0" distL="114300" distR="114300" simplePos="0" relativeHeight="251667456" behindDoc="0" locked="0" layoutInCell="1" allowOverlap="1" wp14:anchorId="0966E4D4" wp14:editId="7CF44811">
                 <wp:simplePos x="0" y="0"/>
@@ -942,6 +942,9 @@
             </w:drawing>
           </w:r>
           <w:r>
+            <w:rPr>
+              <w:noProof/>
+            </w:rPr>
             <w:drawing>
               <wp:anchor distT="0" distB="0" distL="114300" distR="114300" simplePos="0" relativeHeight="251666432" behindDoc="0" locked="0" layoutInCell="1" allowOverlap="1" wp14:anchorId="53C2ED78" wp14:editId="775ACDBE">
                 <wp:simplePos x="0" y="0"/>
@@ -1021,21 +1024,21 @@
     </w:sdt>
     <w:sdt>
       <w:sdtPr>
+        <w:rPr>
+          <w:rFonts w:asciiTheme="minorHAnsi" w:eastAsiaTheme="minorEastAsia" w:hAnsiTheme="minorHAnsi" w:cstheme="minorBidi"/>
+          <w:b w:val="0"/>
+          <w:bCs w:val="0"/>
+          <w:smallCaps w:val="0"/>
+          <w:color w:val="auto"/>
+          <w:sz w:val="22"/>
+          <w:szCs w:val="22"/>
+        </w:rPr>
         <w:id w:val="-1091156785"/>
         <w:docPartObj>
           <w:docPartGallery w:val="Table of Contents"/>
           <w:docPartUnique/>
         </w:docPartObj>
       </w:sdtPr>
-      <w:sdtEndPr>
-        <w:rPr>
-          <w:rFonts w:asciiTheme="minorHAnsi" w:eastAsiaTheme="minorEastAsia" w:hAnsiTheme="minorHAnsi" w:cstheme="minorBidi"/>
-          <w:smallCaps w:val="0"/>
-          <w:color w:val="auto"/>
-          <w:sz w:val="22"/>
-          <w:szCs w:val="22"/>
-        </w:rPr>
-      </w:sdtEndPr>
       <w:sdtContent>
         <w:p>
           <w:pPr>
@@ -3677,14 +3680,19 @@
       </w:pPr>
       <w:bookmarkStart w:id="0" w:name="_Toc193983757"/>
       <w:r>
-        <w:lastRenderedPageBreak/>
         <w:t>Antecedentes</w:t>
       </w:r>
       <w:bookmarkEnd w:id="0"/>
     </w:p>
     <w:p>
       <w:r>
-        <w:t>El convenio entre el FEGA y la UPM busca optimizar los controles de la Política Agrícola Común (PAC) mediante el uso de imágenes satelitales de la constelación Sentinel-2. El objetivo principal es desarrollar modelos informáticos capaces de detectar el abandono de parcelas agrícolas (viñedo, frutales, olivar y pastos permanentes) de forma automatizada y precisa.</w:t>
+        <w:t xml:space="preserve">El convenio entre el FEGA y la UPM busca optimizar los controles de la Política Agrícola Común (PAC) mediante el uso de imágenes satelitales de la constelación Sentinel-2. El objetivo principal es desarrollar modelos </w:t>
+      </w:r>
+      <w:r>
+        <w:t>basados en la teledetección</w:t>
+      </w:r>
+      <w:r>
+        <w:t xml:space="preserve"> capaces de detectar el abandono de parcelas agrícolas (viñedo, frutales, olivar y pastos permanentes) de forma automatizada y precisa.</w:t>
       </w:r>
     </w:p>
     <w:p>
@@ -3696,20 +3704,20 @@
         </w:rPr>
       </w:pPr>
       <w:r>
-        <w:t>Este acuerdo responde a la necesidad del FEGA de cumplir con la normativa europea, que exige controles rigurosos para evitar fraudes y penalizaciones financieras. La tecnología Sentinel-2 permite analizar la evolución de la vegetación y detectar cambios que indiquen abandono de cultivos.</w:t>
-      </w:r>
-    </w:p>
-    <w:p>
-      <w:r>
-        <w:t>La UPM se encargará de diseñar y ejecutar un proyecto de investigación para desarrollar algoritmos y metodologías de detección, aportando su experiencia técnica y recursos informáticos. El FEGA, por su parte, proporcionará información, bases de datos y financiación, además de validar e implementar los resultados en sus controles oficiales.</w:t>
-      </w:r>
-    </w:p>
-    <w:p>
-      <w:r>
-        <w:t>El convenio tiene una duración de cuatro años, prorrogables a ocho, y cuenta con una financiación máxima de 250.750,60 euros por parte del FEGA. Se espera que este acuerdo permita al FEGA mejorar la eficiencia de sus controles, reducir el número de inspecciones manuales y minimizar el riesgo de sanciones por incumplimiento de la normativa de la PAC.</w:t>
-      </w:r>
-    </w:p>
-    <w:p/>
+        <w:t xml:space="preserve"> La tecnología Sentinel-2 permite analizar la evolución de la vegetación y detectar cambios que indiquen abandono de cultivos.</w:t>
+      </w:r>
+    </w:p>
+    <w:p>
+      <w:r>
+        <w:t>La UPM se encargará de diseñar y ejecutar un proyecto de investigación para desarrollar algoritmos y metodologías de detección</w:t>
+      </w:r>
+      <w:r>
+        <w:t xml:space="preserve"> basados en teledetección y gestión de bases de datos espaciales</w:t>
+      </w:r>
+      <w:r>
+        <w:t>, aportando su experiencia técnica y recursos informáticos. El FEGA, por su parte, proporcionará información, bases de datos y financiación, además de validar e implementar los resultados en sus controles oficiales.</w:t>
+      </w:r>
+    </w:p>
     <w:p>
       <w:pPr>
         <w:pStyle w:val="Ttulo1"/>
@@ -3734,21 +3742,13 @@
     </w:p>
     <w:p>
       <w:r>
-        <w:t>FEGAPP es una aplicación diseñada para obtener y analizar la evolución temporal de las parcelas a lo largo de los años. Para ello, se emplea la base de datos del SIGPAC, a partir de la cual se genera un producto que recopila información temporal de las parcelas en estudio.</w:t>
-      </w:r>
-      <w:r>
-        <w:t xml:space="preserve"> </w:t>
-      </w:r>
-      <w:r>
-        <w:t>Para extraer conclusiones más precisas, es fundamental analizar el comportamiento del suelo. En este sentido, se utilizan técnicas de teledetección basadas en imágenes del sensor Sentinel-2, que ofrece una resolución espacial máxima de 10 metros. La combinación de ambas fuentes de datos permite analizar dinámicas y establecer correlaciones entre las declaraciones registradas y la "</w:t>
-      </w:r>
-      <w:proofErr w:type="gramStart"/>
-      <w:r>
-        <w:t>verdad terreno</w:t>
-      </w:r>
-      <w:proofErr w:type="gramEnd"/>
-      <w:r>
-        <w:t>".</w:t>
+        <w:t>FEGAPP es una aplicación diseñada para obtener y analizar la evolución temporal de las parcelas a lo largo de los años. Para ello, se emplea la base de datos del SIGPAC, a partir de la cual se genera un producto que recopila información temporal de las parcelas en estudio. Para extraer conclusiones más precisas, es fundamental analizar el comportamiento del suelo. En este sentido, se utilizan técnicas de teledetección basadas en imágenes del sensor Sentinel-2, que ofrece una resolución espacial máxima de 10 metros. La combinación de ambas fuentes de datos permite analizar dinámicas y establecer correlaciones entre las declaraciones registradas y la "verdad</w:t>
+      </w:r>
+      <w:r>
+        <w:t>-</w:t>
+      </w:r>
+      <w:r>
+        <w:t>terreno".</w:t>
       </w:r>
     </w:p>
     <w:p>
@@ -3782,10 +3782,7 @@
         <w:fldChar w:fldCharType="end"/>
       </w:r>
       <w:r>
-        <w:t xml:space="preserve"> </w:t>
-      </w:r>
-      <w:r>
-        <w:t xml:space="preserve">muestra un resumen de las funcionalidades de la aplicación junto con los productos generados. Actualmente, la interfaz permite la generación de la base de datos SIGPAC_CRONO y la descarga de series temporales de Sentinel-2. Se está trabajando en la integración de los marcadores en la aplicación gráfica, pero, mientras tanto, se proporciona un </w:t>
+        <w:t xml:space="preserve"> muestra un resumen de las funcionalidades de la aplicación junto con los productos generados. Actualmente, la interfaz permite la generación de la base de datos SIGPAC_CRONO y la descarga de series temporales de Sentinel-2. Se está trabajando en la integración de los marcadores en la aplicación gráfica, pero, mientras tanto, se proporciona un </w:t>
       </w:r>
       <w:proofErr w:type="spellStart"/>
       <w:r>
@@ -3802,7 +3799,9 @@
         <w:jc w:val="center"/>
       </w:pPr>
       <w:r>
-        <w:lastRenderedPageBreak/>
+        <w:rPr>
+          <w:noProof/>
+        </w:rPr>
         <w:drawing>
           <wp:inline distT="0" distB="0" distL="0" distR="0" wp14:anchorId="01055F96" wp14:editId="4630B46A">
             <wp:extent cx="4524375" cy="3590925"/>
@@ -3855,24 +3854,14 @@
       <w:r>
         <w:t xml:space="preserve">Figura </w:t>
       </w:r>
-      <w:r>
-        <w:fldChar w:fldCharType="begin"/>
-      </w:r>
-      <w:r>
-        <w:instrText xml:space="preserve"> SEQ Figura \* ARABIC </w:instrText>
-      </w:r>
-      <w:r>
-        <w:fldChar w:fldCharType="separate"/>
-      </w:r>
-      <w:r>
-        <w:rPr>
-          <w:noProof/>
-        </w:rPr>
-        <w:t>1</w:t>
-      </w:r>
-      <w:r>
-        <w:fldChar w:fldCharType="end"/>
-      </w:r>
+      <w:fldSimple w:instr=" SEQ Figura \* ARABIC ">
+        <w:r>
+          <w:rPr>
+            <w:noProof/>
+          </w:rPr>
+          <w:t>1</w:t>
+        </w:r>
+      </w:fldSimple>
       <w:bookmarkEnd w:id="2"/>
       <w:r>
         <w:t>: Resumen de las funcionalidades ofertadas en la aplicación y sus productos.</w:t>
@@ -3892,7 +3881,6 @@
       </w:pPr>
       <w:bookmarkStart w:id="3" w:name="_Toc193983759"/>
       <w:r>
-        <w:lastRenderedPageBreak/>
         <w:t>Instalación</w:t>
       </w:r>
       <w:r>
@@ -3951,7 +3939,13 @@
         </w:numPr>
       </w:pPr>
       <w:r>
-        <w:t>Al estar escrito en Python, se permite la ejecución en distintos sistemas operativo, mientras que si se generará un ejecutable sería necesario generar binarios para cada sistema operativo que se de soporte.</w:t>
+        <w:t>Al estar escrito en Python, se permite la ejecución en distintos sistemas operativo, mientras que si se</w:t>
+      </w:r>
+      <w:r>
+        <w:t xml:space="preserve"> generase</w:t>
+      </w:r>
+      <w:r>
+        <w:t xml:space="preserve"> un ejecutable sería necesario generar binarios para cada sistema operativo que se de soporte.</w:t>
       </w:r>
     </w:p>
     <w:p>
@@ -4102,18 +4096,11 @@
         <w:rPr>
           <w:lang w:val="en-GB"/>
         </w:rPr>
-        <w:t xml:space="preserve">pip install </w:t>
-      </w:r>
-      <w:r>
-        <w:rPr>
-          <w:lang w:val="en-GB"/>
-        </w:rPr>
-        <w:t>GDAL-3.10.1-cp310-cp310-win_amd64.whl</w:t>
-      </w:r>
-    </w:p>
-    <w:p>
-      <w:r>
-        <w:lastRenderedPageBreak/>
+        <w:t>pip install GDAL-3.10.1-cp310-cp310-win_amd64.whl</w:t>
+      </w:r>
+    </w:p>
+    <w:p>
+      <w:r>
         <w:t>Finalmente, cuando se termine la instalación de los requisitos ya dispondremos de todas las características necesarias para ejecutar la aplicación, para ello introduciremos el siguiente comando:</w:t>
       </w:r>
     </w:p>
@@ -4227,16 +4214,7 @@
       </w:r>
       <w:proofErr w:type="spellEnd"/>
       <w:r>
-        <w:t>’. Debe contener que,</w:t>
-      </w:r>
-      <w:r>
-        <w:t xml:space="preserve"> para cada comunidad autónoma</w:t>
-      </w:r>
-      <w:r>
-        <w:t xml:space="preserve">, </w:t>
-      </w:r>
-      <w:r>
-        <w:t xml:space="preserve">las fechas de inicio de cada campaña de </w:t>
+        <w:t xml:space="preserve">’. Debe contener que, para cada comunidad autónoma, las fechas de inicio de cada campaña de </w:t>
       </w:r>
       <w:proofErr w:type="spellStart"/>
       <w:r>
@@ -4252,10 +4230,7 @@
       </w:r>
       <w:proofErr w:type="spellEnd"/>
       <w:r>
-        <w:t>, aparte de ello es necesario añadir el nombre que se le ha dado a la base de datos de cada comunidad autónoma y añadirla en una columna llamada nombre base de datos</w:t>
-      </w:r>
-      <w:r>
-        <w:t xml:space="preserve">. </w:t>
+        <w:t xml:space="preserve">, aparte de ello es necesario añadir el nombre que se le ha dado a la base de datos de cada comunidad autónoma y añadirla en una columna llamada nombre base de datos. </w:t>
       </w:r>
     </w:p>
     <w:p>
@@ -4268,6 +4243,9 @@
         <w:keepNext/>
       </w:pPr>
       <w:r>
+        <w:rPr>
+          <w:noProof/>
+        </w:rPr>
         <w:drawing>
           <wp:inline distT="0" distB="0" distL="0" distR="0" wp14:anchorId="4A52CB2B" wp14:editId="13B06F7D">
             <wp:extent cx="5400040" cy="2534285"/>
@@ -4313,24 +4291,14 @@
       <w:r>
         <w:t xml:space="preserve">Figura </w:t>
       </w:r>
-      <w:r>
-        <w:fldChar w:fldCharType="begin"/>
-      </w:r>
-      <w:r>
-        <w:instrText xml:space="preserve"> SEQ Figura \* ARABIC </w:instrText>
-      </w:r>
-      <w:r>
-        <w:fldChar w:fldCharType="separate"/>
-      </w:r>
-      <w:r>
-        <w:rPr>
-          <w:noProof/>
-        </w:rPr>
-        <w:t>2</w:t>
-      </w:r>
-      <w:r>
-        <w:fldChar w:fldCharType="end"/>
-      </w:r>
+      <w:fldSimple w:instr=" SEQ Figura \* ARABIC ">
+        <w:r>
+          <w:rPr>
+            <w:noProof/>
+          </w:rPr>
+          <w:t>2</w:t>
+        </w:r>
+      </w:fldSimple>
       <w:r>
         <w:t>: Ejemplo del documento CSV_CONFIG.csv</w:t>
       </w:r>
@@ -4342,7 +4310,6 @@
       </w:pPr>
       <w:bookmarkStart w:id="8" w:name="_Toc193983764"/>
       <w:r>
-        <w:lastRenderedPageBreak/>
         <w:t>Estructura del proyecto</w:t>
       </w:r>
       <w:bookmarkEnd w:id="8"/>
@@ -4926,7 +4893,6 @@
           <w:b/>
           <w:bCs/>
         </w:rPr>
-        <w:lastRenderedPageBreak/>
         <w:t>📁</w:t>
       </w:r>
       <w:r>
@@ -5438,7 +5404,6 @@
       </w:pPr>
       <w:bookmarkStart w:id="9" w:name="_Toc193983765"/>
       <w:r>
-        <w:lastRenderedPageBreak/>
         <w:t>Productos</w:t>
       </w:r>
       <w:bookmarkEnd w:id="9"/>
@@ -5653,7 +5618,6 @@
         <w:rPr>
           <w:noProof/>
         </w:rPr>
-        <w:lastRenderedPageBreak/>
         <w:drawing>
           <wp:inline distT="0" distB="0" distL="0" distR="0" wp14:anchorId="6FBB7633" wp14:editId="77D0DBEC">
             <wp:extent cx="6293682" cy="2852020"/>
@@ -5710,16 +5674,47 @@
       <w:r>
         <w:t xml:space="preserve">Figura </w:t>
       </w:r>
+      <w:fldSimple w:instr=" SEQ Figura \* ARABIC ">
+        <w:r>
+          <w:rPr>
+            <w:noProof/>
+          </w:rPr>
+          <w:t>3</w:t>
+        </w:r>
+      </w:fldSimple>
+      <w:bookmarkEnd w:id="15"/>
+      <w:r>
+        <w:t>: Ventana de inicio y de obtención del SIGPAC_CRONO.</w:t>
+      </w:r>
+    </w:p>
+    <w:p/>
+    <w:p>
+      <w:pPr>
+        <w:pStyle w:val="Ttulo2"/>
+      </w:pPr>
+      <w:bookmarkStart w:id="16" w:name="_Toc193983771"/>
+      <w:r>
+        <w:t>Descarga de imágenes</w:t>
+      </w:r>
+      <w:bookmarkEnd w:id="16"/>
+    </w:p>
+    <w:p>
+      <w:r>
+        <w:t xml:space="preserve">Dentro de la ventana principal hay un botón que nos conducirá a la ventana de descarga de imágenes, la cual nos pedirá toda la configuración mostrada en la </w:t>
+      </w:r>
       <w:r>
         <w:fldChar w:fldCharType="begin"/>
       </w:r>
       <w:r>
-        <w:instrText xml:space="preserve"> SEQ Figura \* ARABIC </w:instrText>
+        <w:instrText xml:space="preserve"> REF _Ref193877768 \h </w:instrText>
       </w:r>
       <w:r>
         <w:fldChar w:fldCharType="separate"/>
       </w:r>
       <w:r>
+        <w:t xml:space="preserve">Figura </w:t>
+      </w:r>
+      <w:r>
         <w:rPr>
           <w:noProof/>
         </w:rPr>
@@ -5728,96 +5723,54 @@
       <w:r>
         <w:fldChar w:fldCharType="end"/>
       </w:r>
-      <w:bookmarkEnd w:id="15"/>
-      <w:r>
-        <w:t>: Ventana de inicio y de obtención del SIGPAC_CRONO.</w:t>
+      <w:r>
+        <w:t>. Las series de tiempo descargadas se encontrarán dentro de la carpeta de salida, y habrán sido calculadas en función del índice espectral y resolución seleccionados.</w:t>
+      </w:r>
+    </w:p>
+    <w:p>
+      <w:r>
+        <w:t>Adicionalmente, para definir la zona de estudio hay dos posibilidades, si se escribe dentro del cuadro de texto habilitado el nombre del TILE de Sentinel-2, se descargará toda la imagen de Sentinel-2 asociada al TILE. Pero si se marca la casilla de ‘</w:t>
+      </w:r>
+      <w:proofErr w:type="spellStart"/>
+      <w:r>
+        <w:t>Shapefile</w:t>
+      </w:r>
+      <w:proofErr w:type="spellEnd"/>
+      <w:r>
+        <w:t>’, pedirá seleccionar un</w:t>
+      </w:r>
+      <w:r>
+        <w:t xml:space="preserve"> fichero en formato ‘</w:t>
+      </w:r>
+      <w:proofErr w:type="spellStart"/>
+      <w:r>
+        <w:t>Shapefile</w:t>
+      </w:r>
+      <w:proofErr w:type="spellEnd"/>
+      <w:r>
+        <w:t xml:space="preserve">’, este </w:t>
+      </w:r>
+      <w:r>
+        <w:t xml:space="preserve">se analizará donde se encuentra respecto a los </w:t>
+      </w:r>
+      <w:proofErr w:type="spellStart"/>
+      <w:r>
+        <w:t>TILEs</w:t>
+      </w:r>
+      <w:proofErr w:type="spellEnd"/>
+      <w:r>
+        <w:t xml:space="preserve"> de Sentinel-2 y solo se descargará la fracción de superficie asociada a la geometría introducida.</w:t>
       </w:r>
     </w:p>
     <w:p/>
     <w:p>
       <w:pPr>
-        <w:pStyle w:val="Ttulo2"/>
-      </w:pPr>
-      <w:bookmarkStart w:id="16" w:name="_Toc193983771"/>
-      <w:r>
-        <w:t>Descarga de imágenes</w:t>
-      </w:r>
-      <w:bookmarkEnd w:id="16"/>
-    </w:p>
-    <w:p>
-      <w:r>
-        <w:t xml:space="preserve">Dentro de la ventana principal hay un botón que nos conducirá a la ventana de descarga de imágenes, la cual nos pedirá toda la configuración mostrada en la </w:t>
-      </w:r>
-      <w:r>
-        <w:fldChar w:fldCharType="begin"/>
-      </w:r>
-      <w:r>
-        <w:instrText xml:space="preserve"> REF _Ref193877768 \h </w:instrText>
-      </w:r>
-      <w:r>
-        <w:fldChar w:fldCharType="separate"/>
-      </w:r>
-      <w:r>
-        <w:t xml:space="preserve">Figura </w:t>
-      </w:r>
+        <w:keepNext/>
+      </w:pPr>
       <w:r>
         <w:rPr>
           <w:noProof/>
         </w:rPr>
-        <w:t>3</w:t>
-      </w:r>
-      <w:r>
-        <w:fldChar w:fldCharType="end"/>
-      </w:r>
-      <w:r>
-        <w:t>. Las series de tiempo descargadas se encontrarán dentro de la carpeta de salida, y habrán sido calculadas en función del índice espectral y resolución seleccionados.</w:t>
-      </w:r>
-    </w:p>
-    <w:p>
-      <w:r>
-        <w:t>Adicionalmente, para definir la zona de estudio hay dos posibilidades, si se escribe dentro del cuadro de texto habilitado el nombre del TILE de Sentinel-2, se descargará toda la imagen de Sentinel-2 asociada al TILE. Pero si se marca la casilla de ‘</w:t>
-      </w:r>
-      <w:proofErr w:type="spellStart"/>
-      <w:r>
-        <w:t>Shapefile</w:t>
-      </w:r>
-      <w:proofErr w:type="spellEnd"/>
-      <w:r>
-        <w:t>’, pedirá seleccionar un</w:t>
-      </w:r>
-      <w:r>
-        <w:t xml:space="preserve"> fichero en formato ‘</w:t>
-      </w:r>
-      <w:proofErr w:type="spellStart"/>
-      <w:r>
-        <w:t>Shapefile</w:t>
-      </w:r>
-      <w:proofErr w:type="spellEnd"/>
-      <w:r>
-        <w:t xml:space="preserve">’, este </w:t>
-      </w:r>
-      <w:r>
-        <w:t xml:space="preserve">se analizará donde se encuentra respecto a los </w:t>
-      </w:r>
-      <w:proofErr w:type="spellStart"/>
-      <w:r>
-        <w:t>TILEs</w:t>
-      </w:r>
-      <w:proofErr w:type="spellEnd"/>
-      <w:r>
-        <w:t xml:space="preserve"> de Sentinel-2 y solo se descargará la fracción de superficie asociada a la geometría introducida.</w:t>
-      </w:r>
-    </w:p>
-    <w:p/>
-    <w:p>
-      <w:pPr>
-        <w:keepNext/>
-      </w:pPr>
-      <w:r>
-        <w:rPr>
-          <w:noProof/>
-        </w:rPr>
-        <w:lastRenderedPageBreak/>
         <w:drawing>
           <wp:inline distT="0" distB="0" distL="0" distR="0" wp14:anchorId="148CEB79" wp14:editId="69E4EFE6">
             <wp:extent cx="6202286" cy="2617500"/>
@@ -5874,24 +5827,14 @@
       <w:r>
         <w:t xml:space="preserve">Figura </w:t>
       </w:r>
-      <w:r>
-        <w:fldChar w:fldCharType="begin"/>
-      </w:r>
-      <w:r>
-        <w:instrText xml:space="preserve"> SEQ Figura \* ARABIC </w:instrText>
-      </w:r>
-      <w:r>
-        <w:fldChar w:fldCharType="separate"/>
-      </w:r>
-      <w:r>
-        <w:rPr>
-          <w:noProof/>
-        </w:rPr>
-        <w:t>4</w:t>
-      </w:r>
-      <w:r>
-        <w:fldChar w:fldCharType="end"/>
-      </w:r>
+      <w:fldSimple w:instr=" SEQ Figura \* ARABIC ">
+        <w:r>
+          <w:rPr>
+            <w:noProof/>
+          </w:rPr>
+          <w:t>4</w:t>
+        </w:r>
+      </w:fldSimple>
       <w:bookmarkEnd w:id="17"/>
       <w:r>
         <w:t>: Ventana de descarga de imágenes de Sentinel-2.</w:t>
@@ -5962,6 +5905,9 @@
         <w:jc w:val="center"/>
       </w:pPr>
       <w:r>
+        <w:rPr>
+          <w:noProof/>
+        </w:rPr>
         <w:drawing>
           <wp:inline distT="0" distB="0" distL="0" distR="0" wp14:anchorId="14897616" wp14:editId="79E78751">
             <wp:extent cx="4001058" cy="1228896"/>
@@ -6008,24 +5954,14 @@
       <w:r>
         <w:t xml:space="preserve">Figura </w:t>
       </w:r>
-      <w:r>
-        <w:fldChar w:fldCharType="begin"/>
-      </w:r>
-      <w:r>
-        <w:instrText xml:space="preserve"> SEQ Figura \* ARABIC </w:instrText>
-      </w:r>
-      <w:r>
-        <w:fldChar w:fldCharType="separate"/>
-      </w:r>
-      <w:r>
-        <w:rPr>
-          <w:noProof/>
-        </w:rPr>
-        <w:t>5</w:t>
-      </w:r>
-      <w:r>
-        <w:fldChar w:fldCharType="end"/>
-      </w:r>
+      <w:fldSimple w:instr=" SEQ Figura \* ARABIC ">
+        <w:r>
+          <w:rPr>
+            <w:noProof/>
+          </w:rPr>
+          <w:t>5</w:t>
+        </w:r>
+      </w:fldSimple>
       <w:bookmarkEnd w:id="19"/>
       <w:r>
         <w:t>: Menú de la prueba de marcadores.</w:t>
@@ -6108,7 +6044,6 @@
       </w:pPr>
       <w:bookmarkStart w:id="20" w:name="_Toc193983773"/>
       <w:r>
-        <w:lastRenderedPageBreak/>
         <w:t>Justificación</w:t>
       </w:r>
       <w:r>
@@ -6370,7 +6305,6 @@
       </w:r>
       <w:proofErr w:type="spellStart"/>
       <w:r>
-        <w:lastRenderedPageBreak/>
         <w:t>GeoDataFrame</w:t>
       </w:r>
       <w:proofErr w:type="spellEnd"/>
@@ -6460,24 +6394,14 @@
       <w:r>
         <w:t xml:space="preserve">Figura </w:t>
       </w:r>
-      <w:r>
-        <w:fldChar w:fldCharType="begin"/>
-      </w:r>
-      <w:r>
-        <w:instrText xml:space="preserve"> SEQ Figura \* ARABIC </w:instrText>
-      </w:r>
-      <w:r>
-        <w:fldChar w:fldCharType="separate"/>
-      </w:r>
-      <w:r>
-        <w:rPr>
-          <w:noProof/>
-        </w:rPr>
-        <w:t>6</w:t>
-      </w:r>
-      <w:r>
-        <w:fldChar w:fldCharType="end"/>
-      </w:r>
+      <w:fldSimple w:instr=" SEQ Figura \* ARABIC ">
+        <w:r>
+          <w:rPr>
+            <w:noProof/>
+          </w:rPr>
+          <w:t>6</w:t>
+        </w:r>
+      </w:fldSimple>
       <w:r>
         <w:t>: Esquema de unión entre Recintos y Líneas de declaración.</w:t>
       </w:r>
@@ -6798,7 +6722,6 @@
           <w:rFonts w:eastAsia="Times New Roman"/>
           <w:lang w:eastAsia="es-ES"/>
         </w:rPr>
-        <w:lastRenderedPageBreak/>
         <w:t>Estos campos se codifican utilizando una secuencia de dígitos, donde cada dígito representa el estado o valor correspondiente en un año determinado.</w:t>
       </w:r>
     </w:p>
@@ -6948,24 +6871,14 @@
       <w:r>
         <w:t xml:space="preserve">Figura </w:t>
       </w:r>
-      <w:r>
-        <w:fldChar w:fldCharType="begin"/>
-      </w:r>
-      <w:r>
-        <w:instrText xml:space="preserve"> SEQ Figura \* ARABIC </w:instrText>
-      </w:r>
-      <w:r>
-        <w:fldChar w:fldCharType="separate"/>
-      </w:r>
-      <w:r>
-        <w:rPr>
-          <w:noProof/>
-        </w:rPr>
-        <w:t>7</w:t>
-      </w:r>
-      <w:r>
-        <w:fldChar w:fldCharType="end"/>
-      </w:r>
+      <w:fldSimple w:instr=" SEQ Figura \* ARABIC ">
+        <w:r>
+          <w:rPr>
+            <w:noProof/>
+          </w:rPr>
+          <w:t>7</w:t>
+        </w:r>
+      </w:fldSimple>
       <w:r>
         <w:t>: Firma espectral con los ángulos AR y AS1</w:t>
       </w:r>
@@ -7480,27 +7393,15 @@
     </w:p>
     <w:p>
       <w:r>
-        <w:t xml:space="preserve">Además, ocasionalmente hay valores fuera de la máscara de calidad que no representan una observación válida. Esos valores fuera de la máscara se eliminan de la serie mediante una técnica de suavizado; existen numerosos </w:t>
-      </w:r>
-      <w:r>
-        <w:t>filtros,</w:t>
-      </w:r>
-      <w:r>
-        <w:t xml:space="preserve"> pero, en este caso, se aplicó el filtro </w:t>
+        <w:t xml:space="preserve">Además, ocasionalmente hay valores fuera de la máscara de calidad que no representan una observación válida. Esos valores fuera de la máscara se eliminan de la serie mediante una técnica de suavizado; existen numerosos filtros, pero, en este caso, se aplicó el filtro </w:t>
       </w:r>
       <w:proofErr w:type="spellStart"/>
       <w:r>
-        <w:t>Savitzky-</w:t>
-      </w:r>
-      <w:r>
-        <w:t>Golay</w:t>
+        <w:t>Savitzky-Golay</w:t>
       </w:r>
       <w:proofErr w:type="spellEnd"/>
       <w:r>
-        <w:t xml:space="preserve"> a</w:t>
-      </w:r>
-      <w:r>
-        <w:t xml:space="preserve"> la serie temporal puliendo la forma de la señal. </w:t>
+        <w:t xml:space="preserve"> a la serie temporal puliendo la forma de la señal. </w:t>
       </w:r>
     </w:p>
     <w:p>
@@ -7556,24 +7457,14 @@
       <w:r>
         <w:t xml:space="preserve">Figura </w:t>
       </w:r>
-      <w:r>
-        <w:fldChar w:fldCharType="begin"/>
-      </w:r>
-      <w:r>
-        <w:instrText xml:space="preserve"> SEQ Figura \* ARABIC </w:instrText>
-      </w:r>
-      <w:r>
-        <w:fldChar w:fldCharType="separate"/>
-      </w:r>
-      <w:r>
-        <w:rPr>
-          <w:noProof/>
-        </w:rPr>
-        <w:t>8</w:t>
-      </w:r>
-      <w:r>
-        <w:fldChar w:fldCharType="end"/>
-      </w:r>
+      <w:fldSimple w:instr=" SEQ Figura \* ARABIC ">
+        <w:r>
+          <w:rPr>
+            <w:noProof/>
+          </w:rPr>
+          <w:t>8</w:t>
+        </w:r>
+      </w:fldSimple>
       <w:r>
         <w:t>: Comparación entre una serie bruta y suavizada de NDVI.</w:t>
       </w:r>
@@ -7641,7 +7532,6 @@
       </w:pPr>
       <w:bookmarkStart w:id="31" w:name="_Toc193983784"/>
       <w:r>
-        <w:lastRenderedPageBreak/>
         <w:t>Parametrización de umbrales</w:t>
       </w:r>
       <w:bookmarkEnd w:id="31"/>
@@ -7754,6 +7644,9 @@
           <w:jc w:val="right"/>
         </w:pPr>
         <w:r>
+          <w:rPr>
+            <w:noProof/>
+          </w:rPr>
           <w:drawing>
             <wp:anchor distT="0" distB="0" distL="114300" distR="114300" simplePos="0" relativeHeight="251659264" behindDoc="0" locked="0" layoutInCell="1" allowOverlap="1" wp14:anchorId="61199918" wp14:editId="139FBD9B">
               <wp:simplePos x="0" y="0"/>
@@ -7813,6 +7706,9 @@
           </w:drawing>
         </w:r>
         <w:r>
+          <w:rPr>
+            <w:noProof/>
+          </w:rPr>
           <w:drawing>
             <wp:anchor distT="0" distB="0" distL="114300" distR="114300" simplePos="0" relativeHeight="251660288" behindDoc="0" locked="0" layoutInCell="1" allowOverlap="1" wp14:anchorId="2CADF842" wp14:editId="642D0671">
               <wp:simplePos x="0" y="0"/>
@@ -7935,6 +7831,9 @@
       <w:pStyle w:val="Encabezado"/>
     </w:pPr>
     <w:r>
+      <w:rPr>
+        <w:noProof/>
+      </w:rPr>
       <w:drawing>
         <wp:anchor distT="0" distB="0" distL="114300" distR="114300" simplePos="0" relativeHeight="251663360" behindDoc="0" locked="0" layoutInCell="1" allowOverlap="1" wp14:anchorId="67C7CD56" wp14:editId="46E9A718">
           <wp:simplePos x="0" y="0"/>
@@ -8004,6 +7903,9 @@
       </w:drawing>
     </w:r>
     <w:r>
+      <w:rPr>
+        <w:noProof/>
+      </w:rPr>
       <w:drawing>
         <wp:anchor distT="0" distB="0" distL="114300" distR="114300" simplePos="0" relativeHeight="251662336" behindDoc="0" locked="0" layoutInCell="1" allowOverlap="1" wp14:anchorId="495231BE" wp14:editId="724E601D">
           <wp:simplePos x="0" y="0"/>
@@ -10201,6 +10103,7 @@
   <w:style w:type="character" w:default="1" w:styleId="Fuentedeprrafopredeter">
     <w:name w:val="Default Paragraph Font"/>
     <w:uiPriority w:val="1"/>
+    <w:semiHidden/>
     <w:unhideWhenUsed/>
   </w:style>
   <w:style w:type="table" w:default="1" w:styleId="Tablanormal">
@@ -10755,6 +10658,72 @@
       </w:tblBorders>
     </w:tblPr>
   </w:style>
+  <w:style w:type="character" w:styleId="Refdecomentario">
+    <w:name w:val="annotation reference"/>
+    <w:basedOn w:val="Fuentedeprrafopredeter"/>
+    <w:uiPriority w:val="99"/>
+    <w:semiHidden/>
+    <w:unhideWhenUsed/>
+    <w:rsid w:val="004E4FDB"/>
+    <w:rPr>
+      <w:sz w:val="16"/>
+      <w:szCs w:val="16"/>
+    </w:rPr>
+  </w:style>
+  <w:style w:type="paragraph" w:styleId="Textocomentario">
+    <w:name w:val="annotation text"/>
+    <w:basedOn w:val="Normal"/>
+    <w:link w:val="TextocomentarioCar"/>
+    <w:uiPriority w:val="99"/>
+    <w:unhideWhenUsed/>
+    <w:rsid w:val="004E4FDB"/>
+    <w:pPr>
+      <w:spacing w:line="240" w:lineRule="auto"/>
+    </w:pPr>
+    <w:rPr>
+      <w:sz w:val="20"/>
+      <w:szCs w:val="20"/>
+    </w:rPr>
+  </w:style>
+  <w:style w:type="character" w:customStyle="1" w:styleId="TextocomentarioCar">
+    <w:name w:val="Texto comentario Car"/>
+    <w:basedOn w:val="Fuentedeprrafopredeter"/>
+    <w:link w:val="Textocomentario"/>
+    <w:uiPriority w:val="99"/>
+    <w:rsid w:val="004E4FDB"/>
+    <w:rPr>
+      <w:sz w:val="20"/>
+      <w:szCs w:val="20"/>
+    </w:rPr>
+  </w:style>
+  <w:style w:type="paragraph" w:styleId="Asuntodelcomentario">
+    <w:name w:val="annotation subject"/>
+    <w:basedOn w:val="Textocomentario"/>
+    <w:next w:val="Textocomentario"/>
+    <w:link w:val="AsuntodelcomentarioCar"/>
+    <w:uiPriority w:val="99"/>
+    <w:semiHidden/>
+    <w:unhideWhenUsed/>
+    <w:rsid w:val="004E4FDB"/>
+    <w:rPr>
+      <w:b/>
+      <w:bCs/>
+    </w:rPr>
+  </w:style>
+  <w:style w:type="character" w:customStyle="1" w:styleId="AsuntodelcomentarioCar">
+    <w:name w:val="Asunto del comentario Car"/>
+    <w:basedOn w:val="TextocomentarioCar"/>
+    <w:link w:val="Asuntodelcomentario"/>
+    <w:uiPriority w:val="99"/>
+    <w:semiHidden/>
+    <w:rsid w:val="004E4FDB"/>
+    <w:rPr>
+      <w:b/>
+      <w:bCs/>
+      <w:sz w:val="20"/>
+      <w:szCs w:val="20"/>
+    </w:rPr>
+  </w:style>
 </w:styles>
 </file>
 

</xml_diff>